<commit_message>
Added the score and time label
But they don't fully function yet
</commit_message>
<xml_diff>
--- a/Catch the Cash/sgallen_catch_game_design_document.docx
+++ b/Catch the Cash/sgallen_catch_game_design_document.docx
@@ -72,15 +72,7 @@
         <w:t>mountains in the background. The player can move Ronald left and right</w:t>
       </w:r>
       <w:r>
-        <w:t xml:space="preserve"> with the arrow keys. Mushrooms will begin to fall straight </w:t>
-      </w:r>
-      <w:proofErr w:type="spellStart"/>
-      <w:r>
-        <w:t>down fro</w:t>
-      </w:r>
-      <w:proofErr w:type="spellEnd"/>
-      <w:r>
-        <w:t xml:space="preserve">m the top of the screen at different x positions and </w:t>
+        <w:t xml:space="preserve"> with the arrow keys. Mushrooms will begin to fall straight down from the top of the screen at different x positions and </w:t>
       </w:r>
       <w:r>
         <w:t>speeds ranging from 3 to 8 pixels/frame</w:t>
@@ -418,15 +410,7 @@
         </w:numPr>
       </w:pPr>
       <w:r>
-        <w:t xml:space="preserve">response – a </w:t>
-      </w:r>
-      <w:proofErr w:type="spellStart"/>
-      <w:r>
-        <w:t>string variable</w:t>
-      </w:r>
-      <w:proofErr w:type="spellEnd"/>
-      <w:r>
-        <w:t xml:space="preserve"> representing the user’s intentions. </w:t>
+        <w:t xml:space="preserve">response – a string variable representing the user’s intentions. </w:t>
       </w:r>
       <w:proofErr w:type="gramStart"/>
       <w:r>
@@ -958,13 +942,7 @@
       </w:r>
       <w:proofErr w:type="spellStart"/>
       <w:r>
-        <w:t>simpleGE</w:t>
-      </w:r>
-      <w:r>
-        <w:t>.</w:t>
-      </w:r>
-      <w:r>
-        <w:t>Scene</w:t>
+        <w:t>simpleGE.Scene</w:t>
       </w:r>
       <w:proofErr w:type="spellEnd"/>
     </w:p>
@@ -3783,7 +3761,61 @@
     <w:p/>
     <w:p>
       <w:r>
+        <w:rPr>
+          <w:noProof/>
+        </w:rPr>
         <w:lastRenderedPageBreak/>
+        <w:drawing>
+          <wp:anchor distT="0" distB="0" distL="114300" distR="114300" simplePos="0" relativeHeight="251659264" behindDoc="0" locked="0" layoutInCell="1" allowOverlap="1" wp14:anchorId="537BB8BB" wp14:editId="358ED34D">
+            <wp:simplePos x="0" y="0"/>
+            <wp:positionH relativeFrom="column">
+              <wp:posOffset>0</wp:posOffset>
+            </wp:positionH>
+            <wp:positionV relativeFrom="paragraph">
+              <wp:posOffset>6270625</wp:posOffset>
+            </wp:positionV>
+            <wp:extent cx="1524000" cy="698500"/>
+            <wp:effectExtent l="0" t="0" r="0" b="0"/>
+            <wp:wrapSquare wrapText="bothSides"/>
+            <wp:docPr id="1743503542" name="Picture 1"/>
+            <wp:cNvGraphicFramePr>
+              <a:graphicFrameLocks xmlns:a="http://schemas.openxmlformats.org/drawingml/2006/main" noChangeAspect="1"/>
+            </wp:cNvGraphicFramePr>
+            <a:graphic xmlns:a="http://schemas.openxmlformats.org/drawingml/2006/main">
+              <a:graphicData uri="http://schemas.openxmlformats.org/drawingml/2006/picture">
+                <pic:pic xmlns:pic="http://schemas.openxmlformats.org/drawingml/2006/picture">
+                  <pic:nvPicPr>
+                    <pic:cNvPr id="1743503542" name="Picture 1743503542" descr="movie::/Users/samallen/Downloads/jump.wav"/>
+                    <pic:cNvPicPr/>
+                  </pic:nvPicPr>
+                  <pic:blipFill>
+                    <a:blip r:embed="rId9">
+                      <a:extLst>
+                        <a:ext uri="{28A0092B-C50C-407E-A947-70E740481C1C}">
+                          <a14:useLocalDpi xmlns:a14="http://schemas.microsoft.com/office/drawing/2010/main" val="0"/>
+                        </a:ext>
+                      </a:extLst>
+                    </a:blip>
+                    <a:stretch>
+                      <a:fillRect/>
+                    </a:stretch>
+                  </pic:blipFill>
+                  <pic:spPr>
+                    <a:xfrm>
+                      <a:off x="0" y="0"/>
+                      <a:ext cx="1524000" cy="698500"/>
+                    </a:xfrm>
+                    <a:prstGeom prst="rect">
+                      <a:avLst/>
+                    </a:prstGeom>
+                  </pic:spPr>
+                </pic:pic>
+              </a:graphicData>
+            </a:graphic>
+          </wp:anchor>
+        </w:drawing>
+      </w:r>
+      <w:r>
         <w:t>feltRonald.png</w:t>
       </w:r>
     </w:p>
@@ -3808,7 +3840,7 @@
                     <pic:cNvPicPr/>
                   </pic:nvPicPr>
                   <pic:blipFill>
-                    <a:blip r:embed="rId9" cstate="print">
+                    <a:blip r:embed="rId10" cstate="print">
                       <a:extLst>
                         <a:ext uri="{28A0092B-C50C-407E-A947-70E740481C1C}">
                           <a14:useLocalDpi xmlns:a14="http://schemas.microsoft.com/office/drawing/2010/main" val="0"/>
@@ -3867,7 +3899,7 @@
                     <pic:cNvPicPr/>
                   </pic:nvPicPr>
                   <pic:blipFill>
-                    <a:blip r:embed="rId10" cstate="print">
+                    <a:blip r:embed="rId11" cstate="print">
                       <a:extLst>
                         <a:ext uri="{28A0092B-C50C-407E-A947-70E740481C1C}">
                           <a14:useLocalDpi xmlns:a14="http://schemas.microsoft.com/office/drawing/2010/main" val="0"/>
@@ -3905,71 +3937,15 @@
     <w:p/>
     <w:p>
       <w:r>
-        <w:rPr>
-          <w:noProof/>
-        </w:rPr>
-        <w:drawing>
-          <wp:anchor distT="0" distB="0" distL="114300" distR="114300" simplePos="0" relativeHeight="251659264" behindDoc="0" locked="0" layoutInCell="1" allowOverlap="1" wp14:anchorId="526905BB" wp14:editId="27643998">
-            <wp:simplePos x="0" y="0"/>
-            <wp:positionH relativeFrom="column">
-              <wp:posOffset>0</wp:posOffset>
-            </wp:positionH>
-            <wp:positionV relativeFrom="paragraph">
-              <wp:posOffset>218685</wp:posOffset>
-            </wp:positionV>
-            <wp:extent cx="1524000" cy="698500"/>
-            <wp:effectExtent l="0" t="0" r="0" b="0"/>
-            <wp:wrapSquare wrapText="bothSides"/>
-            <wp:docPr id="496889762" name="Picture 9"/>
-            <wp:cNvGraphicFramePr>
-              <a:graphicFrameLocks xmlns:a="http://schemas.openxmlformats.org/drawingml/2006/main" noChangeAspect="1"/>
-            </wp:cNvGraphicFramePr>
-            <a:graphic xmlns:a="http://schemas.openxmlformats.org/drawingml/2006/main">
-              <a:graphicData uri="http://schemas.openxmlformats.org/drawingml/2006/picture">
-                <pic:pic xmlns:pic="http://schemas.openxmlformats.org/drawingml/2006/picture">
-                  <pic:nvPicPr>
-                    <pic:cNvPr id="496889762" name="Picture 496889762" descr="movie::/Users/samallen/Downloads/mushroom.wav"/>
-                    <pic:cNvPicPr/>
-                  </pic:nvPicPr>
-                  <pic:blipFill>
-                    <a:blip r:embed="rId11">
-                      <a:extLst>
-                        <a:ext uri="{28A0092B-C50C-407E-A947-70E740481C1C}">
-                          <a14:useLocalDpi xmlns:a14="http://schemas.microsoft.com/office/drawing/2010/main" val="0"/>
-                        </a:ext>
-                      </a:extLst>
-                    </a:blip>
-                    <a:stretch>
-                      <a:fillRect/>
-                    </a:stretch>
-                  </pic:blipFill>
-                  <pic:spPr>
-                    <a:xfrm>
-                      <a:off x="0" y="0"/>
-                      <a:ext cx="1524000" cy="698500"/>
-                    </a:xfrm>
-                    <a:prstGeom prst="rect">
-                      <a:avLst/>
-                    </a:prstGeom>
-                  </pic:spPr>
-                </pic:pic>
-              </a:graphicData>
-            </a:graphic>
-          </wp:anchor>
-        </w:drawing>
-      </w:r>
-      <w:r>
         <w:t>Mushroom.wav</w:t>
       </w:r>
     </w:p>
     <w:p/>
     <w:p/>
-    <w:p>
-      <w:r>
-        <w:t xml:space="preserve">Custom audio by Sam Allen created </w:t>
-      </w:r>
-      <w:r>
-        <w:t xml:space="preserve">with </w:t>
+    <w:p/>
+    <w:p>
+      <w:r>
+        <w:t xml:space="preserve">Custom audio by Sam Allen created with </w:t>
       </w:r>
       <w:proofErr w:type="spellStart"/>
       <w:r>

</xml_diff>

<commit_message>
Timer and point system working
</commit_message>
<xml_diff>
--- a/Catch the Cash/sgallen_catch_game_design_document.docx
+++ b/Catch the Cash/sgallen_catch_game_design_document.docx
@@ -3147,16 +3147,8 @@
         <w:rPr>
           <w:rFonts w:ascii="Times New Roman" w:hAnsi="Times New Roman" w:cs="Times New Roman"/>
         </w:rPr>
-        <w:t xml:space="preserve">When instructions </w:t>
-      </w:r>
-      <w:proofErr w:type="spellStart"/>
-      <w:r>
-        <w:rPr>
-          <w:rFonts w:ascii="Times New Roman" w:hAnsi="Times New Roman" w:cs="Times New Roman"/>
-        </w:rPr>
-        <w:t>eneds</w:t>
-      </w:r>
-      <w:proofErr w:type="spellEnd"/>
+        <w:t>When instructions ends</w:t>
+      </w:r>
     </w:p>
     <w:p>
       <w:pPr>

</xml_diff>